<commit_message>
Verfassen des Wochenberichtes/Verbesserung der Datenbank
</commit_message>
<xml_diff>
--- a/Projekt Postkasten Dokumente/Wochenberichte.docx
+++ b/Projekt Postkasten Dokumente/Wochenberichte.docx
@@ -795,14 +795,115 @@
         </w:rPr>
         <w:t>gibt</w:t>
       </w:r>
+      <w:r>
+        <w:rPr>
+          <w:sz w:val="24"/>
+          <w:szCs w:val="24"/>
+        </w:rPr>
+        <w:t xml:space="preserve"> wurde in den Ordner hochgeladen.</w:t>
+      </w:r>
+    </w:p>
+    <w:p>
+      <w:pPr>
+        <w:pStyle w:val="berschrift1"/>
+      </w:pPr>
+    </w:p>
+    <w:p>
+      <w:pPr>
+        <w:pStyle w:val="berschrift1"/>
+        <w:rPr>
+          <w:u w:val="single"/>
+        </w:rPr>
+      </w:pPr>
+      <w:r>
+        <w:rPr>
+          <w:u w:val="single"/>
+        </w:rPr>
+        <w:t>4</w:t>
+      </w:r>
+      <w:r>
+        <w:rPr>
+          <w:u w:val="single"/>
+        </w:rPr>
+        <w:t xml:space="preserve">.Woche </w:t>
+      </w:r>
+      <w:r>
+        <w:rPr>
+          <w:u w:val="single"/>
+        </w:rPr>
+        <w:t>21</w:t>
+      </w:r>
+      <w:r>
+        <w:rPr>
+          <w:u w:val="single"/>
+        </w:rPr>
+        <w:t xml:space="preserve">.03.2018 – </w:t>
+      </w:r>
+      <w:r>
+        <w:rPr>
+          <w:u w:val="single"/>
+        </w:rPr>
+        <w:t>2</w:t>
+      </w:r>
+      <w:r>
+        <w:rPr>
+          <w:u w:val="single"/>
+        </w:rPr>
+        <w:t>8</w:t>
+      </w:r>
+      <w:r>
+        <w:rPr>
+          <w:u w:val="single"/>
+        </w:rPr>
+        <w:t>.03.2018:</w:t>
+      </w:r>
+    </w:p>
+    <w:p/>
+    <w:p>
+      <w:r>
+        <w:t xml:space="preserve">In dieser Woche wurde von Martin Eller gewährleistet, dass man auf den Raspberry Pi Model 3 B mittels Laptop einsteigen kann. Diese SSH-Verbindung wurde mittels eines </w:t>
+      </w:r>
+      <w:proofErr w:type="spellStart"/>
+      <w:r>
+        <w:t>Ethernetkabel</w:t>
+      </w:r>
+      <w:proofErr w:type="spellEnd"/>
+      <w:r>
+        <w:t xml:space="preserve"> und </w:t>
+      </w:r>
+      <w:proofErr w:type="spellStart"/>
+      <w:r>
+        <w:t>Putty</w:t>
+      </w:r>
+      <w:proofErr w:type="spellEnd"/>
+      <w:r>
+        <w:t xml:space="preserve"> </w:t>
+      </w:r>
+      <w:proofErr w:type="spellStart"/>
+      <w:r>
+        <w:t>Tera</w:t>
+      </w:r>
+      <w:proofErr w:type="spellEnd"/>
+      <w:r>
+        <w:t xml:space="preserve"> Term hergestellt. Ebenfalls wurde die Datenbank verbessert und der Prototyp auf seine Funktionalität getestet. </w:t>
+      </w:r>
+    </w:p>
+    <w:p>
+      <w:r>
+        <w:t xml:space="preserve">Johannes Lindner arbeitet in der Zwischenzeit an einem Programm, welches mit </w:t>
+      </w:r>
+      <w:proofErr w:type="spellStart"/>
+      <w:r>
+        <w:t>Dummydaten</w:t>
+      </w:r>
+      <w:proofErr w:type="spellEnd"/>
+      <w:r>
+        <w:t xml:space="preserve"> arbeitet, da sich zu diesem Zeitpunkt noch keine Daten in der Datenbank befinden.</w:t>
+      </w:r>
       <w:bookmarkStart w:id="0" w:name="_GoBack"/>
       <w:bookmarkEnd w:id="0"/>
       <w:r>
-        <w:rPr>
-          <w:sz w:val="24"/>
-          <w:szCs w:val="24"/>
-        </w:rPr>
-        <w:t xml:space="preserve"> wurde in den Ordner hochgeladen.</w:t>
+        <w:t xml:space="preserve"> </w:t>
       </w:r>
     </w:p>
     <w:sectPr>

</xml_diff>

<commit_message>
Hinzufügen des Webinterfaces und Pushmitteilungen Android Serverseitig
</commit_message>
<xml_diff>
--- a/Projekt Postkasten Dokumente/Wochenberichte.docx
+++ b/Projekt Postkasten Dokumente/Wochenberichte.docx
@@ -1065,6 +1065,102 @@
       </w:r>
       <w:r>
         <w:br/>
+      </w:r>
+    </w:p>
+    <w:p>
+      <w:pPr>
+        <w:pStyle w:val="berschrift1"/>
+        <w:rPr>
+          <w:u w:val="single"/>
+        </w:rPr>
+      </w:pPr>
+      <w:r>
+        <w:rPr>
+          <w:u w:val="single"/>
+        </w:rPr>
+        <w:t>7</w:t>
+      </w:r>
+      <w:r>
+        <w:rPr>
+          <w:u w:val="single"/>
+        </w:rPr>
+        <w:t xml:space="preserve">.Woche </w:t>
+      </w:r>
+      <w:r>
+        <w:rPr>
+          <w:u w:val="single"/>
+        </w:rPr>
+        <w:t>11</w:t>
+      </w:r>
+      <w:r>
+        <w:rPr>
+          <w:u w:val="single"/>
+        </w:rPr>
+        <w:t>.04</w:t>
+      </w:r>
+      <w:r>
+        <w:rPr>
+          <w:u w:val="single"/>
+        </w:rPr>
+        <w:t xml:space="preserve">.03.2018 – </w:t>
+      </w:r>
+      <w:r>
+        <w:rPr>
+          <w:u w:val="single"/>
+        </w:rPr>
+        <w:t>1</w:t>
+      </w:r>
+      <w:r>
+        <w:rPr>
+          <w:u w:val="single"/>
+        </w:rPr>
+        <w:t>8</w:t>
+      </w:r>
+      <w:r>
+        <w:rPr>
+          <w:u w:val="single"/>
+        </w:rPr>
+        <w:t>.04.2018:</w:t>
+      </w:r>
+    </w:p>
+    <w:p/>
+    <w:p>
+      <w:r>
+        <w:t>Martin Eller und Johannes Lindner haben das Webinterface, welches die letzten zehn Daten der Datenbank ausgibt erstellt.</w:t>
+      </w:r>
+    </w:p>
+    <w:p>
+      <w:r>
+        <w:t xml:space="preserve">Martin Eller hat weiters versucht </w:t>
+      </w:r>
+      <w:proofErr w:type="spellStart"/>
+      <w:r>
+        <w:t>Pushmitteilungen</w:t>
+      </w:r>
+      <w:proofErr w:type="spellEnd"/>
+      <w:r>
+        <w:t xml:space="preserve"> für Android zu machen. Es kann zurzeit zum Server übertragen werden aber es kommt kein Signal am Emulator an.</w:t>
+      </w:r>
+    </w:p>
+    <w:p>
+      <w:r>
+        <w:t xml:space="preserve">Johannes Lindner hat sich </w:t>
+      </w:r>
+      <w:proofErr w:type="spellStart"/>
+      <w:r>
+        <w:t>derweilig</w:t>
+      </w:r>
+      <w:proofErr w:type="spellEnd"/>
+      <w:r>
+        <w:t xml:space="preserve"> mit </w:t>
+      </w:r>
+      <w:proofErr w:type="spellStart"/>
+      <w:r>
+        <w:t>Pushmitteilungen</w:t>
+      </w:r>
+      <w:proofErr w:type="spellEnd"/>
+      <w:r>
+        <w:t xml:space="preserve"> mittels Emails beschäftigt. Auch hier funktioniert dies leider noch nicht.</w:t>
       </w:r>
       <w:bookmarkStart w:id="1" w:name="_GoBack"/>
       <w:bookmarkEnd w:id="1"/>

</xml_diff>

<commit_message>
Kommentierung des Codes und Implementierung der Email-Pushmitteilungen in GPIO_Test
</commit_message>
<xml_diff>
--- a/Projekt Postkasten Dokumente/Wochenberichte.docx
+++ b/Projekt Postkasten Dokumente/Wochenberichte.docx
@@ -1524,10 +1524,172 @@
       <w:r>
         <w:t xml:space="preserve"> erfolgreich erstellt.</w:t>
       </w:r>
+    </w:p>
+    <w:p/>
+    <w:p>
+      <w:pPr>
+        <w:keepNext/>
+        <w:keepLines/>
+        <w:spacing w:before="240" w:after="0"/>
+        <w:outlineLvl w:val="0"/>
+        <w:rPr>
+          <w:rFonts w:asciiTheme="majorHAnsi" w:eastAsiaTheme="majorEastAsia" w:hAnsiTheme="majorHAnsi" w:cstheme="majorBidi"/>
+          <w:color w:val="2F5496" w:themeColor="accent1" w:themeShade="BF"/>
+          <w:sz w:val="32"/>
+          <w:szCs w:val="32"/>
+          <w:u w:val="single"/>
+        </w:rPr>
+      </w:pPr>
+      <w:r>
+        <w:rPr>
+          <w:rFonts w:asciiTheme="majorHAnsi" w:eastAsiaTheme="majorEastAsia" w:hAnsiTheme="majorHAnsi" w:cstheme="majorBidi"/>
+          <w:color w:val="2F5496" w:themeColor="accent1" w:themeShade="BF"/>
+          <w:sz w:val="32"/>
+          <w:szCs w:val="32"/>
+          <w:u w:val="single"/>
+        </w:rPr>
+        <w:t>1</w:t>
+      </w:r>
+      <w:r>
+        <w:rPr>
+          <w:rFonts w:asciiTheme="majorHAnsi" w:eastAsiaTheme="majorEastAsia" w:hAnsiTheme="majorHAnsi" w:cstheme="majorBidi"/>
+          <w:color w:val="2F5496" w:themeColor="accent1" w:themeShade="BF"/>
+          <w:sz w:val="32"/>
+          <w:szCs w:val="32"/>
+          <w:u w:val="single"/>
+        </w:rPr>
+        <w:t>2</w:t>
+      </w:r>
+      <w:r>
+        <w:rPr>
+          <w:rFonts w:asciiTheme="majorHAnsi" w:eastAsiaTheme="majorEastAsia" w:hAnsiTheme="majorHAnsi" w:cstheme="majorBidi"/>
+          <w:color w:val="2F5496" w:themeColor="accent1" w:themeShade="BF"/>
+          <w:sz w:val="32"/>
+          <w:szCs w:val="32"/>
+          <w:u w:val="single"/>
+        </w:rPr>
+        <w:t xml:space="preserve">.Woche </w:t>
+      </w:r>
+      <w:r>
+        <w:rPr>
+          <w:rFonts w:asciiTheme="majorHAnsi" w:eastAsiaTheme="majorEastAsia" w:hAnsiTheme="majorHAnsi" w:cstheme="majorBidi"/>
+          <w:color w:val="2F5496" w:themeColor="accent1" w:themeShade="BF"/>
+          <w:sz w:val="32"/>
+          <w:szCs w:val="32"/>
+          <w:u w:val="single"/>
+        </w:rPr>
+        <w:t>2</w:t>
+      </w:r>
+      <w:r>
+        <w:rPr>
+          <w:rFonts w:asciiTheme="majorHAnsi" w:eastAsiaTheme="majorEastAsia" w:hAnsiTheme="majorHAnsi" w:cstheme="majorBidi"/>
+          <w:color w:val="2F5496" w:themeColor="accent1" w:themeShade="BF"/>
+          <w:sz w:val="32"/>
+          <w:szCs w:val="32"/>
+          <w:u w:val="single"/>
+        </w:rPr>
+        <w:t>3</w:t>
+      </w:r>
+      <w:r>
+        <w:rPr>
+          <w:rFonts w:asciiTheme="majorHAnsi" w:eastAsiaTheme="majorEastAsia" w:hAnsiTheme="majorHAnsi" w:cstheme="majorBidi"/>
+          <w:color w:val="2F5496" w:themeColor="accent1" w:themeShade="BF"/>
+          <w:sz w:val="32"/>
+          <w:szCs w:val="32"/>
+          <w:u w:val="single"/>
+        </w:rPr>
+        <w:t>.0</w:t>
+      </w:r>
+      <w:r>
+        <w:rPr>
+          <w:rFonts w:asciiTheme="majorHAnsi" w:eastAsiaTheme="majorEastAsia" w:hAnsiTheme="majorHAnsi" w:cstheme="majorBidi"/>
+          <w:color w:val="2F5496" w:themeColor="accent1" w:themeShade="BF"/>
+          <w:sz w:val="32"/>
+          <w:szCs w:val="32"/>
+          <w:u w:val="single"/>
+        </w:rPr>
+        <w:t>5</w:t>
+      </w:r>
+      <w:r>
+        <w:rPr>
+          <w:rFonts w:asciiTheme="majorHAnsi" w:eastAsiaTheme="majorEastAsia" w:hAnsiTheme="majorHAnsi" w:cstheme="majorBidi"/>
+          <w:color w:val="2F5496" w:themeColor="accent1" w:themeShade="BF"/>
+          <w:sz w:val="32"/>
+          <w:szCs w:val="32"/>
+          <w:u w:val="single"/>
+        </w:rPr>
+        <w:t xml:space="preserve">.2018 – </w:t>
+      </w:r>
+      <w:r>
+        <w:rPr>
+          <w:rFonts w:asciiTheme="majorHAnsi" w:eastAsiaTheme="majorEastAsia" w:hAnsiTheme="majorHAnsi" w:cstheme="majorBidi"/>
+          <w:color w:val="2F5496" w:themeColor="accent1" w:themeShade="BF"/>
+          <w:sz w:val="32"/>
+          <w:szCs w:val="32"/>
+          <w:u w:val="single"/>
+        </w:rPr>
+        <w:t>30</w:t>
+      </w:r>
+      <w:r>
+        <w:rPr>
+          <w:rFonts w:asciiTheme="majorHAnsi" w:eastAsiaTheme="majorEastAsia" w:hAnsiTheme="majorHAnsi" w:cstheme="majorBidi"/>
+          <w:color w:val="2F5496" w:themeColor="accent1" w:themeShade="BF"/>
+          <w:sz w:val="32"/>
+          <w:szCs w:val="32"/>
+          <w:u w:val="single"/>
+        </w:rPr>
+        <w:t>.0</w:t>
+      </w:r>
+      <w:r>
+        <w:rPr>
+          <w:rFonts w:asciiTheme="majorHAnsi" w:eastAsiaTheme="majorEastAsia" w:hAnsiTheme="majorHAnsi" w:cstheme="majorBidi"/>
+          <w:color w:val="2F5496" w:themeColor="accent1" w:themeShade="BF"/>
+          <w:sz w:val="32"/>
+          <w:szCs w:val="32"/>
+          <w:u w:val="single"/>
+        </w:rPr>
+        <w:t>5</w:t>
+      </w:r>
+      <w:r>
+        <w:rPr>
+          <w:rFonts w:asciiTheme="majorHAnsi" w:eastAsiaTheme="majorEastAsia" w:hAnsiTheme="majorHAnsi" w:cstheme="majorBidi"/>
+          <w:color w:val="2F5496" w:themeColor="accent1" w:themeShade="BF"/>
+          <w:sz w:val="32"/>
+          <w:szCs w:val="32"/>
+          <w:u w:val="single"/>
+        </w:rPr>
+        <w:t>.2018:</w:t>
+      </w:r>
+    </w:p>
+    <w:p/>
+    <w:p>
+      <w:r>
+        <w:t xml:space="preserve">Martin Eller hat die E-Mail </w:t>
+      </w:r>
+      <w:proofErr w:type="spellStart"/>
+      <w:r>
+        <w:t>Pushmitteilungen</w:t>
+      </w:r>
+      <w:proofErr w:type="spellEnd"/>
+      <w:r>
+        <w:t xml:space="preserve"> in die </w:t>
+      </w:r>
+      <w:proofErr w:type="spellStart"/>
+      <w:r>
+        <w:t>GPIO_Test</w:t>
+      </w:r>
+      <w:proofErr w:type="spellEnd"/>
+      <w:r>
+        <w:t xml:space="preserve"> Klasse implementiert. Es werden nun erfolgreich beim Schließen bzw. Öffnen des Postkastens Emails verschickt, welche nebenbei dann auch noch das Datum und die Uhrzeit der letzten Schließung erhalten. </w:t>
+      </w:r>
+    </w:p>
+    <w:p>
+      <w:r>
+        <w:t>Ebenfalls wurde gewährleistet, dass das Programm gleich nach dem Starten des Raspberry von einen Skript ausgeführt wird.</w:t>
+      </w:r>
       <w:bookmarkStart w:id="2" w:name="_GoBack"/>
       <w:bookmarkEnd w:id="2"/>
     </w:p>
-    <w:p/>
     <w:sectPr>
       <w:pgSz w:w="11906" w:h="16838"/>
       <w:pgMar w:top="1417" w:right="1417" w:bottom="1134" w:left="1417" w:header="708" w:footer="708" w:gutter="0"/>

</xml_diff>